<commit_message>
Upload of Completed Files
</commit_message>
<xml_diff>
--- a/SeatGeekCustomerSupportQuestions.docx
+++ b/SeatGeekCustomerSupportQuestions.docx
@@ -14,23 +14,7 @@
         <w:contextualSpacing/>
       </w:pPr>
       <w:r>
-        <w:t xml:space="preserve">Imagine a potential customer emails you with the following question: “I’m considering using </w:t>
-      </w:r>
-      <w:proofErr w:type="spellStart"/>
-      <w:r>
-        <w:t>SeatGeek</w:t>
-      </w:r>
-      <w:proofErr w:type="spellEnd"/>
-      <w:r>
-        <w:t xml:space="preserve"> to purchase tickets, but I was wondering if </w:t>
-      </w:r>
-      <w:proofErr w:type="spellStart"/>
-      <w:r>
-        <w:t>SeatGeek</w:t>
-      </w:r>
-      <w:proofErr w:type="spellEnd"/>
-      <w:r>
-        <w:t xml:space="preserve"> also lets you sell tickets?”</w:t>
+        <w:t>Imagine a potential customer emails you with the following question: “I’m considering using SeatGeek to purchase tickets, but I was wondering if SeatGeek also lets you sell tickets?”</w:t>
       </w:r>
       <w:r>
         <w:br/>
@@ -44,23 +28,7 @@
         <w:contextualSpacing/>
       </w:pPr>
       <w:r>
-        <w:t xml:space="preserve">“Yes, </w:t>
-      </w:r>
-      <w:proofErr w:type="spellStart"/>
-      <w:r>
-        <w:t>SeatGeek</w:t>
-      </w:r>
-      <w:proofErr w:type="spellEnd"/>
-      <w:r>
-        <w:t xml:space="preserve"> does allow you to sell tickets. You can sell tickets that you’ve purchased, which are in the original e-ticket PDF file format, and you can also resell any tickets you’ve purchased on </w:t>
-      </w:r>
-      <w:proofErr w:type="spellStart"/>
-      <w:r>
-        <w:t>SeatGeek</w:t>
-      </w:r>
-      <w:proofErr w:type="spellEnd"/>
-      <w:r>
-        <w:t>. Please let me know if you have any other questions or concerns about our service.”</w:t>
+        <w:t>“Yes, SeatGeek does allow you to sell tickets. You can sell tickets that you’ve purchased, which are in the original e-ticket PDF file format, and you can also resell any tickets you’ve purchased on SeatGeek. Please let me know if you have any other questions or concerns about our service.”</w:t>
       </w:r>
       <w:r>
         <w:br/>
@@ -100,7 +68,15 @@
         <w:contextualSpacing/>
       </w:pPr>
       <w:r>
-        <w:t>Then, I would use all the information I could find out about the issue to begin responding to customers, helping them get the tickets they wanted the night before (if available), and crediting them for a free show on us if there are no longer tickets available for the event they tried to purchase tickets for last night.</w:t>
+        <w:t>Then, I would use all the information I could find out about the issue to begin responding to customers, helping them get the tickets they wanted the night before (if available), and crediting them for a free show on us if there are no longer tickets available for the</w:t>
+      </w:r>
+      <w:r>
+        <w:t xml:space="preserve"> event they tried to purchase ti</w:t>
+      </w:r>
+      <w:bookmarkStart w:id="0" w:name="_GoBack"/>
+      <w:bookmarkEnd w:id="0"/>
+      <w:r>
+        <w:t>ckets for last night.</w:t>
       </w:r>
     </w:p>
     <w:p>
@@ -114,15 +90,7 @@
         <w:contextualSpacing/>
       </w:pPr>
       <w:r>
-        <w:t xml:space="preserve">Imagine that you are a customer support representative at </w:t>
-      </w:r>
-      <w:proofErr w:type="spellStart"/>
-      <w:r>
-        <w:t>SeatGeek</w:t>
-      </w:r>
-      <w:proofErr w:type="spellEnd"/>
-      <w:r>
-        <w:t>.  You get an email like the one below. How would you respond to it?</w:t>
+        <w:t>Imagine that you are a customer support representative at SeatGeek.  You get an email like the one below. How would you respond to it?</w:t>
       </w:r>
     </w:p>
     <w:p>
@@ -208,79 +176,39 @@
           <w:color w:val="B7B7B7"/>
         </w:rPr>
         <w:br/>
-      </w:r>
-      <w:proofErr w:type="spellStart"/>
-      <w:r>
-        <w:rPr>
-          <w:rFonts w:ascii="Pontano Sans" w:eastAsia="Pontano Sans" w:hAnsi="Pontano Sans" w:cs="Pontano Sans"/>
-          <w:color w:val="B7B7B7"/>
-        </w:rPr>
-        <w:t>SeatGeek</w:t>
-      </w:r>
-      <w:proofErr w:type="spellEnd"/>
-      <w:r>
-        <w:rPr>
-          <w:rFonts w:ascii="Pontano Sans" w:eastAsia="Pontano Sans" w:hAnsi="Pontano Sans" w:cs="Pontano Sans"/>
-          <w:color w:val="B7B7B7"/>
-        </w:rPr>
-        <w:t>,</w:t>
-      </w:r>
-    </w:p>
-    <w:p>
-      <w:pPr>
-        <w:pStyle w:val="normal0"/>
-        <w:ind w:left="1440"/>
-      </w:pPr>
-    </w:p>
-    <w:p>
-      <w:pPr>
-        <w:pStyle w:val="normal0"/>
-        <w:ind w:left="1440"/>
-      </w:pPr>
-      <w:r>
-        <w:rPr>
-          <w:rFonts w:ascii="Pontano Sans" w:eastAsia="Pontano Sans" w:hAnsi="Pontano Sans" w:cs="Pontano Sans"/>
-          <w:color w:val="B7B7B7"/>
-        </w:rPr>
-        <w:t xml:space="preserve">I took my granddaughter to the </w:t>
-      </w:r>
-      <w:proofErr w:type="spellStart"/>
-      <w:r>
-        <w:rPr>
-          <w:rFonts w:ascii="Pontano Sans" w:eastAsia="Pontano Sans" w:hAnsi="Pontano Sans" w:cs="Pontano Sans"/>
-          <w:color w:val="B7B7B7"/>
-        </w:rPr>
-        <w:t>Miley</w:t>
-      </w:r>
-      <w:proofErr w:type="spellEnd"/>
-      <w:r>
-        <w:rPr>
-          <w:rFonts w:ascii="Pontano Sans" w:eastAsia="Pontano Sans" w:hAnsi="Pontano Sans" w:cs="Pontano Sans"/>
-          <w:color w:val="B7B7B7"/>
-        </w:rPr>
-        <w:t xml:space="preserve"> Cyrus concert last night at the Barclays Center. The event was HORRIBLE. I could not believe the lewd and disgusting behavior that I saw on e</w:t>
-      </w:r>
-    </w:p>
-    <w:p>
-      <w:pPr>
-        <w:pStyle w:val="normal0"/>
-        <w:ind w:left="1440"/>
-      </w:pPr>
-      <w:proofErr w:type="gramStart"/>
-      <w:r>
-        <w:rPr>
-          <w:rFonts w:ascii="Pontano Sans" w:eastAsia="Pontano Sans" w:hAnsi="Pontano Sans" w:cs="Pontano Sans"/>
-          <w:color w:val="B7B7B7"/>
-        </w:rPr>
-        <w:t>that</w:t>
-      </w:r>
-      <w:proofErr w:type="gramEnd"/>
-      <w:r>
-        <w:rPr>
-          <w:rFonts w:ascii="Pontano Sans" w:eastAsia="Pontano Sans" w:hAnsi="Pontano Sans" w:cs="Pontano Sans"/>
-          <w:color w:val="B7B7B7"/>
-        </w:rPr>
-        <w:t xml:space="preserve"> stage.  I cannot believe that you would list tickets to such an event on your site and the fact that you PROFIT off this makes me sick to my stomach. We left the concert about 15 minutes after it began. Given that I could barely make it through the first song, I demand a refund. Please mail a check to the address below or I will have to take legal action.</w:t>
+        <w:t>SeatGeek,</w:t>
+      </w:r>
+    </w:p>
+    <w:p>
+      <w:pPr>
+        <w:pStyle w:val="normal0"/>
+        <w:ind w:left="1440"/>
+      </w:pPr>
+    </w:p>
+    <w:p>
+      <w:pPr>
+        <w:pStyle w:val="normal0"/>
+        <w:ind w:left="1440"/>
+      </w:pPr>
+      <w:r>
+        <w:rPr>
+          <w:rFonts w:ascii="Pontano Sans" w:eastAsia="Pontano Sans" w:hAnsi="Pontano Sans" w:cs="Pontano Sans"/>
+          <w:color w:val="B7B7B7"/>
+        </w:rPr>
+        <w:t>I took my granddaughter to the Miley Cyrus concert last night at the Barclays Center. The event was HORRIBLE. I could not believe the lewd and disgusting behavior that I saw on e</w:t>
+      </w:r>
+    </w:p>
+    <w:p>
+      <w:pPr>
+        <w:pStyle w:val="normal0"/>
+        <w:ind w:left="1440"/>
+      </w:pPr>
+      <w:r>
+        <w:rPr>
+          <w:rFonts w:ascii="Pontano Sans" w:eastAsia="Pontano Sans" w:hAnsi="Pontano Sans" w:cs="Pontano Sans"/>
+          <w:color w:val="B7B7B7"/>
+        </w:rPr>
+        <w:t>that stage.  I cannot believe that you would list tickets to such an event on your site and the fact that you PROFIT off this makes me sick to my stomach. We left the concert about 15 minutes after it began. Given that I could barely make it through the first song, I demand a refund. Please mail a check to the address below or I will have to take legal action.</w:t>
       </w:r>
     </w:p>
     <w:p>
@@ -384,23 +312,7 @@
           <w:color w:val="B7B7B7"/>
         </w:rPr>
         <w:lastRenderedPageBreak/>
-        <w:t xml:space="preserve">From: Patrick </w:t>
-      </w:r>
-      <w:proofErr w:type="spellStart"/>
-      <w:r>
-        <w:rPr>
-          <w:rFonts w:ascii="Pontano Sans" w:eastAsia="Pontano Sans" w:hAnsi="Pontano Sans" w:cs="Pontano Sans"/>
-          <w:color w:val="B7B7B7"/>
-        </w:rPr>
-        <w:t>Adigweme</w:t>
-      </w:r>
-      <w:proofErr w:type="spellEnd"/>
-      <w:r>
-        <w:rPr>
-          <w:rFonts w:ascii="Pontano Sans" w:eastAsia="Pontano Sans" w:hAnsi="Pontano Sans" w:cs="Pontano Sans"/>
-          <w:color w:val="B7B7B7"/>
-        </w:rPr>
-        <w:t xml:space="preserve"> &lt;patrick@seatgeek.com&gt;</w:t>
+        <w:t>From: Patrick Adigweme &lt;patrick@seatgeek.com&gt;</w:t>
       </w:r>
     </w:p>
     <w:p>
@@ -507,44 +419,19 @@
           <w:color w:val="B7B7B7"/>
         </w:rPr>
       </w:pPr>
-      <w:proofErr w:type="spellStart"/>
-      <w:r>
-        <w:rPr>
-          <w:rFonts w:ascii="Pontano Sans" w:eastAsia="Pontano Sans" w:hAnsi="Pontano Sans" w:cs="Pontano Sans"/>
-          <w:color w:val="B7B7B7"/>
-        </w:rPr>
-        <w:t>SeatGeek</w:t>
-      </w:r>
-      <w:proofErr w:type="spellEnd"/>
-      <w:r>
-        <w:rPr>
-          <w:rFonts w:ascii="Pontano Sans" w:eastAsia="Pontano Sans" w:hAnsi="Pontano Sans" w:cs="Pontano Sans"/>
-          <w:color w:val="B7B7B7"/>
-        </w:rPr>
-        <w:t xml:space="preserve"> doesn’t own or sell any of the tickets listed on our site. Because the tickets you bought were never ours and we didn’t take any money during the transaction, we can’t offer a refund for</w:t>
-      </w:r>
-      <w:r>
-        <w:rPr>
-          <w:rFonts w:ascii="Pontano Sans" w:eastAsia="Pontano Sans" w:hAnsi="Pontano Sans" w:cs="Pontano Sans"/>
-          <w:color w:val="B7B7B7"/>
-        </w:rPr>
-        <w:t xml:space="preserve"> your tickets. So, I’ve created a promo code for you to use next time you purchase tickets listed on </w:t>
-      </w:r>
-      <w:proofErr w:type="spellStart"/>
-      <w:r>
-        <w:rPr>
-          <w:rFonts w:ascii="Pontano Sans" w:eastAsia="Pontano Sans" w:hAnsi="Pontano Sans" w:cs="Pontano Sans"/>
-          <w:color w:val="B7B7B7"/>
-        </w:rPr>
-        <w:t>SeatGeek</w:t>
-      </w:r>
-      <w:proofErr w:type="spellEnd"/>
-      <w:r>
-        <w:rPr>
-          <w:rFonts w:ascii="Pontano Sans" w:eastAsia="Pontano Sans" w:hAnsi="Pontano Sans" w:cs="Pontano Sans"/>
-          <w:color w:val="B7B7B7"/>
-        </w:rPr>
-        <w:t xml:space="preserve">. </w:t>
+      <w:r>
+        <w:rPr>
+          <w:rFonts w:ascii="Pontano Sans" w:eastAsia="Pontano Sans" w:hAnsi="Pontano Sans" w:cs="Pontano Sans"/>
+          <w:color w:val="B7B7B7"/>
+        </w:rPr>
+        <w:t>SeatGeek doesn’t own or sell any of the tickets listed on our site. Because the tickets you bought were never ours and we didn’t take any money during the transaction, we can’t offer a refund for</w:t>
+      </w:r>
+      <w:r>
+        <w:rPr>
+          <w:rFonts w:ascii="Pontano Sans" w:eastAsia="Pontano Sans" w:hAnsi="Pontano Sans" w:cs="Pontano Sans"/>
+          <w:color w:val="B7B7B7"/>
+        </w:rPr>
+        <w:t xml:space="preserve"> your tickets. So, I’ve created a promo code for you to use next time you purchase tickets listed on SeatGeek. </w:t>
       </w:r>
       <w:r>
         <w:rPr>
@@ -599,23 +486,7 @@
           <w:rFonts w:ascii="Pontano Sans" w:eastAsia="Pontano Sans" w:hAnsi="Pontano Sans" w:cs="Pontano Sans"/>
           <w:color w:val="B7B7B7"/>
         </w:rPr>
-        <w:t xml:space="preserve">rebates@seatgeek.com with simple instructions on how to claim your rebate by </w:t>
-      </w:r>
-      <w:proofErr w:type="spellStart"/>
-      <w:r>
-        <w:rPr>
-          <w:rFonts w:ascii="Pontano Sans" w:eastAsia="Pontano Sans" w:hAnsi="Pontano Sans" w:cs="Pontano Sans"/>
-          <w:color w:val="B7B7B7"/>
-        </w:rPr>
-        <w:t>Paypal</w:t>
-      </w:r>
-      <w:proofErr w:type="spellEnd"/>
-      <w:r>
-        <w:rPr>
-          <w:rFonts w:ascii="Pontano Sans" w:eastAsia="Pontano Sans" w:hAnsi="Pontano Sans" w:cs="Pontano Sans"/>
-          <w:color w:val="B7B7B7"/>
-        </w:rPr>
-        <w:t xml:space="preserve"> or check</w:t>
+        <w:t>rebates@seatgeek.com with simple instructions on how to claim your rebate by Paypal or check</w:t>
       </w:r>
       <w:r>
         <w:rPr>
@@ -649,66 +520,34 @@
           <w:rFonts w:ascii="Pontano Sans" w:eastAsia="Pontano Sans" w:hAnsi="Pontano Sans" w:cs="Pontano Sans"/>
           <w:color w:val="B7B7B7"/>
         </w:rPr>
-        <w:t xml:space="preserve">Please let us know if there’s anything else we can do to make your </w:t>
-      </w:r>
-      <w:proofErr w:type="spellStart"/>
-      <w:r>
-        <w:rPr>
-          <w:rFonts w:ascii="Pontano Sans" w:eastAsia="Pontano Sans" w:hAnsi="Pontano Sans" w:cs="Pontano Sans"/>
-          <w:color w:val="B7B7B7"/>
-        </w:rPr>
-        <w:t>SeatGeek</w:t>
-      </w:r>
-      <w:proofErr w:type="spellEnd"/>
-      <w:r>
-        <w:rPr>
-          <w:rFonts w:ascii="Pontano Sans" w:eastAsia="Pontano Sans" w:hAnsi="Pontano Sans" w:cs="Pontano Sans"/>
-          <w:color w:val="B7B7B7"/>
-        </w:rPr>
-        <w:t xml:space="preserve"> experience better, or if you have any questions or concerns.</w:t>
-      </w:r>
-    </w:p>
-    <w:p>
-      <w:pPr>
-        <w:pStyle w:val="normal0"/>
-        <w:ind w:left="1440"/>
-        <w:rPr>
-          <w:rFonts w:ascii="Pontano Sans" w:eastAsia="Pontano Sans" w:hAnsi="Pontano Sans" w:cs="Pontano Sans"/>
-          <w:color w:val="B7B7B7"/>
-        </w:rPr>
-      </w:pPr>
-    </w:p>
-    <w:p>
-      <w:pPr>
-        <w:pStyle w:val="normal0"/>
-        <w:ind w:left="1440"/>
-        <w:rPr>
-          <w:rFonts w:ascii="Pontano Sans" w:eastAsia="Pontano Sans" w:hAnsi="Pontano Sans" w:cs="Pontano Sans"/>
-          <w:color w:val="B7B7B7"/>
-        </w:rPr>
-      </w:pPr>
-      <w:r>
-        <w:rPr>
-          <w:rFonts w:ascii="Pontano Sans" w:eastAsia="Pontano Sans" w:hAnsi="Pontano Sans" w:cs="Pontano Sans"/>
-          <w:color w:val="B7B7B7"/>
-        </w:rPr>
-        <w:t xml:space="preserve">Thanks for using </w:t>
-      </w:r>
-      <w:proofErr w:type="spellStart"/>
-      <w:r>
-        <w:rPr>
-          <w:rFonts w:ascii="Pontano Sans" w:eastAsia="Pontano Sans" w:hAnsi="Pontano Sans" w:cs="Pontano Sans"/>
-          <w:color w:val="B7B7B7"/>
-        </w:rPr>
-        <w:t>SeatGeek</w:t>
-      </w:r>
-      <w:proofErr w:type="spellEnd"/>
-      <w:r>
-        <w:rPr>
-          <w:rFonts w:ascii="Pontano Sans" w:eastAsia="Pontano Sans" w:hAnsi="Pontano Sans" w:cs="Pontano Sans"/>
-          <w:color w:val="B7B7B7"/>
-        </w:rPr>
-        <w:t>!</w:t>
+        <w:t>Please let us know if there’s anything else we can do to make your SeatGeek experience better, or if you have any questions or concerns.</w:t>
+      </w:r>
+    </w:p>
+    <w:p>
+      <w:pPr>
+        <w:pStyle w:val="normal0"/>
+        <w:ind w:left="1440"/>
+        <w:rPr>
+          <w:rFonts w:ascii="Pontano Sans" w:eastAsia="Pontano Sans" w:hAnsi="Pontano Sans" w:cs="Pontano Sans"/>
+          <w:color w:val="B7B7B7"/>
+        </w:rPr>
+      </w:pPr>
+    </w:p>
+    <w:p>
+      <w:pPr>
+        <w:pStyle w:val="normal0"/>
+        <w:ind w:left="1440"/>
+        <w:rPr>
+          <w:rFonts w:ascii="Pontano Sans" w:eastAsia="Pontano Sans" w:hAnsi="Pontano Sans" w:cs="Pontano Sans"/>
+          <w:color w:val="B7B7B7"/>
+        </w:rPr>
+      </w:pPr>
+      <w:r>
+        <w:rPr>
+          <w:rFonts w:ascii="Pontano Sans" w:eastAsia="Pontano Sans" w:hAnsi="Pontano Sans" w:cs="Pontano Sans"/>
+          <w:color w:val="B7B7B7"/>
+        </w:rPr>
+        <w:t>Thanks for using SeatGeek!</w:t>
       </w:r>
     </w:p>
     <w:p>
@@ -772,8 +611,6 @@
         <w:pStyle w:val="normal0"/>
         <w:contextualSpacing/>
       </w:pPr>
-      <w:bookmarkStart w:id="0" w:name="_GoBack"/>
-      <w:bookmarkEnd w:id="0"/>
       <w:r>
         <w:t>When it comes to choosing car mechanics, it’s easy to be overwhelmed by the flood of available choices. So, let’s break it down into a few easy steps.</w:t>
       </w:r>
@@ -1444,6 +1281,7 @@
   <w:style w:type="character" w:default="1" w:styleId="DefaultParagraphFont">
     <w:name w:val="Default Paragraph Font"/>
     <w:uiPriority w:val="1"/>
+    <w:semiHidden/>
     <w:unhideWhenUsed/>
   </w:style>
   <w:style w:type="table" w:default="1" w:styleId="TableNormal">
@@ -1785,6 +1623,7 @@
   <w:style w:type="character" w:default="1" w:styleId="DefaultParagraphFont">
     <w:name w:val="Default Paragraph Font"/>
     <w:uiPriority w:val="1"/>
+    <w:semiHidden/>
     <w:unhideWhenUsed/>
   </w:style>
   <w:style w:type="table" w:default="1" w:styleId="TableNormal">

</xml_diff>